<commit_message>
Updates to pipeline to reflect one analysis dataset.
</commit_message>
<xml_diff>
--- a/Outputs/Tables/MissingChemicals.docx
+++ b/Outputs/Tables/MissingChemicals.docx
@@ -55,7 +55,7 @@
             </w:pPr>
             <w:r>
               <w:rPr>
-                <w:rFonts w:ascii="Helvetica" w:hAnsi="Helvetica" w:eastAsia="Helvetica" w:cs="Helvetica"/>
+                <w:rFonts w:ascii="Arial" w:hAnsi="Arial" w:eastAsia="Arial" w:cs="Arial"/>
                 <w:i w:val="false"/>
                 <w:b w:val="true"/>
                 <w:u w:val="none"/>
@@ -99,7 +99,7 @@
             </w:pPr>
             <w:r>
               <w:rPr>
-                <w:rFonts w:ascii="Helvetica" w:hAnsi="Helvetica" w:eastAsia="Helvetica" w:cs="Helvetica"/>
+                <w:rFonts w:ascii="Arial" w:hAnsi="Arial" w:eastAsia="Arial" w:cs="Arial"/>
                 <w:i w:val="false"/>
                 <w:b w:val="true"/>
                 <w:u w:val="none"/>
@@ -143,7 +143,7 @@
             </w:pPr>
             <w:r>
               <w:rPr>
-                <w:rFonts w:ascii="Helvetica" w:hAnsi="Helvetica" w:eastAsia="Helvetica" w:cs="Helvetica"/>
+                <w:rFonts w:ascii="Arial" w:hAnsi="Arial" w:eastAsia="Arial" w:cs="Arial"/>
                 <w:i w:val="false"/>
                 <w:b w:val="true"/>
                 <w:u w:val="none"/>
@@ -193,7 +193,7 @@
             </w:pPr>
             <w:r>
               <w:rPr>
-                <w:rFonts w:ascii="Helvetica" w:hAnsi="Helvetica" w:eastAsia="Helvetica" w:cs="Helvetica"/>
+                <w:rFonts w:ascii="Arial" w:hAnsi="Arial" w:eastAsia="Arial" w:cs="Arial"/>
                 <w:i w:val="false"/>
                 <w:b w:val="false"/>
                 <w:u w:val="none"/>
@@ -237,7 +237,7 @@
             </w:pPr>
             <w:r>
               <w:rPr>
-                <w:rFonts w:ascii="Helvetica" w:hAnsi="Helvetica" w:eastAsia="Helvetica" w:cs="Helvetica"/>
+                <w:rFonts w:ascii="Arial" w:hAnsi="Arial" w:eastAsia="Arial" w:cs="Arial"/>
                 <w:i w:val="false"/>
                 <w:b w:val="false"/>
                 <w:u w:val="none"/>
@@ -281,7 +281,7 @@
             </w:pPr>
             <w:r>
               <w:rPr>
-                <w:rFonts w:ascii="Helvetica" w:hAnsi="Helvetica" w:eastAsia="Helvetica" w:cs="Helvetica"/>
+                <w:rFonts w:ascii="Arial" w:hAnsi="Arial" w:eastAsia="Arial" w:cs="Arial"/>
                 <w:i w:val="false"/>
                 <w:b w:val="false"/>
                 <w:u w:val="none"/>
@@ -331,7 +331,7 @@
             </w:pPr>
             <w:r>
               <w:rPr>
-                <w:rFonts w:ascii="Helvetica" w:hAnsi="Helvetica" w:eastAsia="Helvetica" w:cs="Helvetica"/>
+                <w:rFonts w:ascii="Arial" w:hAnsi="Arial" w:eastAsia="Arial" w:cs="Arial"/>
                 <w:i w:val="false"/>
                 <w:b w:val="false"/>
                 <w:u w:val="none"/>
@@ -375,7 +375,7 @@
             </w:pPr>
             <w:r>
               <w:rPr>
-                <w:rFonts w:ascii="Helvetica" w:hAnsi="Helvetica" w:eastAsia="Helvetica" w:cs="Helvetica"/>
+                <w:rFonts w:ascii="Arial" w:hAnsi="Arial" w:eastAsia="Arial" w:cs="Arial"/>
                 <w:i w:val="false"/>
                 <w:b w:val="false"/>
                 <w:u w:val="none"/>
@@ -419,7 +419,7 @@
             </w:pPr>
             <w:r>
               <w:rPr>
-                <w:rFonts w:ascii="Helvetica" w:hAnsi="Helvetica" w:eastAsia="Helvetica" w:cs="Helvetica"/>
+                <w:rFonts w:ascii="Arial" w:hAnsi="Arial" w:eastAsia="Arial" w:cs="Arial"/>
                 <w:i w:val="false"/>
                 <w:b w:val="false"/>
                 <w:u w:val="none"/>
@@ -469,7 +469,7 @@
             </w:pPr>
             <w:r>
               <w:rPr>
-                <w:rFonts w:ascii="Helvetica" w:hAnsi="Helvetica" w:eastAsia="Helvetica" w:cs="Helvetica"/>
+                <w:rFonts w:ascii="Arial" w:hAnsi="Arial" w:eastAsia="Arial" w:cs="Arial"/>
                 <w:i w:val="false"/>
                 <w:b w:val="false"/>
                 <w:u w:val="none"/>
@@ -513,7 +513,7 @@
             </w:pPr>
             <w:r>
               <w:rPr>
-                <w:rFonts w:ascii="Helvetica" w:hAnsi="Helvetica" w:eastAsia="Helvetica" w:cs="Helvetica"/>
+                <w:rFonts w:ascii="Arial" w:hAnsi="Arial" w:eastAsia="Arial" w:cs="Arial"/>
                 <w:i w:val="false"/>
                 <w:b w:val="false"/>
                 <w:u w:val="none"/>
@@ -557,7 +557,7 @@
             </w:pPr>
             <w:r>
               <w:rPr>
-                <w:rFonts w:ascii="Helvetica" w:hAnsi="Helvetica" w:eastAsia="Helvetica" w:cs="Helvetica"/>
+                <w:rFonts w:ascii="Arial" w:hAnsi="Arial" w:eastAsia="Arial" w:cs="Arial"/>
                 <w:i w:val="false"/>
                 <w:b w:val="false"/>
                 <w:u w:val="none"/>
@@ -607,7 +607,7 @@
             </w:pPr>
             <w:r>
               <w:rPr>
-                <w:rFonts w:ascii="Helvetica" w:hAnsi="Helvetica" w:eastAsia="Helvetica" w:cs="Helvetica"/>
+                <w:rFonts w:ascii="Arial" w:hAnsi="Arial" w:eastAsia="Arial" w:cs="Arial"/>
                 <w:i w:val="false"/>
                 <w:b w:val="false"/>
                 <w:u w:val="none"/>
@@ -651,7 +651,7 @@
             </w:pPr>
             <w:r>
               <w:rPr>
-                <w:rFonts w:ascii="Helvetica" w:hAnsi="Helvetica" w:eastAsia="Helvetica" w:cs="Helvetica"/>
+                <w:rFonts w:ascii="Arial" w:hAnsi="Arial" w:eastAsia="Arial" w:cs="Arial"/>
                 <w:i w:val="false"/>
                 <w:b w:val="false"/>
                 <w:u w:val="none"/>
@@ -695,7 +695,7 @@
             </w:pPr>
             <w:r>
               <w:rPr>
-                <w:rFonts w:ascii="Helvetica" w:hAnsi="Helvetica" w:eastAsia="Helvetica" w:cs="Helvetica"/>
+                <w:rFonts w:ascii="Arial" w:hAnsi="Arial" w:eastAsia="Arial" w:cs="Arial"/>
                 <w:i w:val="false"/>
                 <w:b w:val="false"/>
                 <w:u w:val="none"/>
@@ -745,7 +745,7 @@
             </w:pPr>
             <w:r>
               <w:rPr>
-                <w:rFonts w:ascii="Helvetica" w:hAnsi="Helvetica" w:eastAsia="Helvetica" w:cs="Helvetica"/>
+                <w:rFonts w:ascii="Arial" w:hAnsi="Arial" w:eastAsia="Arial" w:cs="Arial"/>
                 <w:i w:val="false"/>
                 <w:b w:val="false"/>
                 <w:u w:val="none"/>
@@ -789,7 +789,7 @@
             </w:pPr>
             <w:r>
               <w:rPr>
-                <w:rFonts w:ascii="Helvetica" w:hAnsi="Helvetica" w:eastAsia="Helvetica" w:cs="Helvetica"/>
+                <w:rFonts w:ascii="Arial" w:hAnsi="Arial" w:eastAsia="Arial" w:cs="Arial"/>
                 <w:i w:val="false"/>
                 <w:b w:val="false"/>
                 <w:u w:val="none"/>
@@ -833,7 +833,7 @@
             </w:pPr>
             <w:r>
               <w:rPr>
-                <w:rFonts w:ascii="Helvetica" w:hAnsi="Helvetica" w:eastAsia="Helvetica" w:cs="Helvetica"/>
+                <w:rFonts w:ascii="Arial" w:hAnsi="Arial" w:eastAsia="Arial" w:cs="Arial"/>
                 <w:i w:val="false"/>
                 <w:b w:val="false"/>
                 <w:u w:val="none"/>
@@ -883,7 +883,7 @@
             </w:pPr>
             <w:r>
               <w:rPr>
-                <w:rFonts w:ascii="Helvetica" w:hAnsi="Helvetica" w:eastAsia="Helvetica" w:cs="Helvetica"/>
+                <w:rFonts w:ascii="Arial" w:hAnsi="Arial" w:eastAsia="Arial" w:cs="Arial"/>
                 <w:i w:val="false"/>
                 <w:b w:val="false"/>
                 <w:u w:val="none"/>
@@ -927,7 +927,7 @@
             </w:pPr>
             <w:r>
               <w:rPr>
-                <w:rFonts w:ascii="Helvetica" w:hAnsi="Helvetica" w:eastAsia="Helvetica" w:cs="Helvetica"/>
+                <w:rFonts w:ascii="Arial" w:hAnsi="Arial" w:eastAsia="Arial" w:cs="Arial"/>
                 <w:i w:val="false"/>
                 <w:b w:val="false"/>
                 <w:u w:val="none"/>
@@ -971,7 +971,7 @@
             </w:pPr>
             <w:r>
               <w:rPr>
-                <w:rFonts w:ascii="Helvetica" w:hAnsi="Helvetica" w:eastAsia="Helvetica" w:cs="Helvetica"/>
+                <w:rFonts w:ascii="Arial" w:hAnsi="Arial" w:eastAsia="Arial" w:cs="Arial"/>
                 <w:i w:val="false"/>
                 <w:b w:val="false"/>
                 <w:u w:val="none"/>
@@ -1021,7 +1021,7 @@
             </w:pPr>
             <w:r>
               <w:rPr>
-                <w:rFonts w:ascii="Helvetica" w:hAnsi="Helvetica" w:eastAsia="Helvetica" w:cs="Helvetica"/>
+                <w:rFonts w:ascii="Arial" w:hAnsi="Arial" w:eastAsia="Arial" w:cs="Arial"/>
                 <w:i w:val="false"/>
                 <w:b w:val="false"/>
                 <w:u w:val="none"/>
@@ -1065,7 +1065,7 @@
             </w:pPr>
             <w:r>
               <w:rPr>
-                <w:rFonts w:ascii="Helvetica" w:hAnsi="Helvetica" w:eastAsia="Helvetica" w:cs="Helvetica"/>
+                <w:rFonts w:ascii="Arial" w:hAnsi="Arial" w:eastAsia="Arial" w:cs="Arial"/>
                 <w:i w:val="false"/>
                 <w:b w:val="false"/>
                 <w:u w:val="none"/>
@@ -1109,7 +1109,7 @@
             </w:pPr>
             <w:r>
               <w:rPr>
-                <w:rFonts w:ascii="Helvetica" w:hAnsi="Helvetica" w:eastAsia="Helvetica" w:cs="Helvetica"/>
+                <w:rFonts w:ascii="Arial" w:hAnsi="Arial" w:eastAsia="Arial" w:cs="Arial"/>
                 <w:i w:val="false"/>
                 <w:b w:val="false"/>
                 <w:u w:val="none"/>
@@ -1159,7 +1159,7 @@
             </w:pPr>
             <w:r>
               <w:rPr>
-                <w:rFonts w:ascii="Helvetica" w:hAnsi="Helvetica" w:eastAsia="Helvetica" w:cs="Helvetica"/>
+                <w:rFonts w:ascii="Arial" w:hAnsi="Arial" w:eastAsia="Arial" w:cs="Arial"/>
                 <w:i w:val="false"/>
                 <w:b w:val="false"/>
                 <w:u w:val="none"/>
@@ -1203,7 +1203,7 @@
             </w:pPr>
             <w:r>
               <w:rPr>
-                <w:rFonts w:ascii="Helvetica" w:hAnsi="Helvetica" w:eastAsia="Helvetica" w:cs="Helvetica"/>
+                <w:rFonts w:ascii="Arial" w:hAnsi="Arial" w:eastAsia="Arial" w:cs="Arial"/>
                 <w:i w:val="false"/>
                 <w:b w:val="false"/>
                 <w:u w:val="none"/>
@@ -1247,7 +1247,7 @@
             </w:pPr>
             <w:r>
               <w:rPr>
-                <w:rFonts w:ascii="Helvetica" w:hAnsi="Helvetica" w:eastAsia="Helvetica" w:cs="Helvetica"/>
+                <w:rFonts w:ascii="Arial" w:hAnsi="Arial" w:eastAsia="Arial" w:cs="Arial"/>
                 <w:i w:val="false"/>
                 <w:b w:val="false"/>
                 <w:u w:val="none"/>
@@ -1297,7 +1297,7 @@
             </w:pPr>
             <w:r>
               <w:rPr>
-                <w:rFonts w:ascii="Helvetica" w:hAnsi="Helvetica" w:eastAsia="Helvetica" w:cs="Helvetica"/>
+                <w:rFonts w:ascii="Arial" w:hAnsi="Arial" w:eastAsia="Arial" w:cs="Arial"/>
                 <w:i w:val="false"/>
                 <w:b w:val="false"/>
                 <w:u w:val="none"/>
@@ -1341,7 +1341,7 @@
             </w:pPr>
             <w:r>
               <w:rPr>
-                <w:rFonts w:ascii="Helvetica" w:hAnsi="Helvetica" w:eastAsia="Helvetica" w:cs="Helvetica"/>
+                <w:rFonts w:ascii="Arial" w:hAnsi="Arial" w:eastAsia="Arial" w:cs="Arial"/>
                 <w:i w:val="false"/>
                 <w:b w:val="false"/>
                 <w:u w:val="none"/>
@@ -1385,7 +1385,7 @@
             </w:pPr>
             <w:r>
               <w:rPr>
-                <w:rFonts w:ascii="Helvetica" w:hAnsi="Helvetica" w:eastAsia="Helvetica" w:cs="Helvetica"/>
+                <w:rFonts w:ascii="Arial" w:hAnsi="Arial" w:eastAsia="Arial" w:cs="Arial"/>
                 <w:i w:val="false"/>
                 <w:b w:val="false"/>
                 <w:u w:val="none"/>
@@ -1435,7 +1435,7 @@
             </w:pPr>
             <w:r>
               <w:rPr>
-                <w:rFonts w:ascii="Helvetica" w:hAnsi="Helvetica" w:eastAsia="Helvetica" w:cs="Helvetica"/>
+                <w:rFonts w:ascii="Arial" w:hAnsi="Arial" w:eastAsia="Arial" w:cs="Arial"/>
                 <w:i w:val="false"/>
                 <w:b w:val="false"/>
                 <w:u w:val="none"/>
@@ -1479,7 +1479,7 @@
             </w:pPr>
             <w:r>
               <w:rPr>
-                <w:rFonts w:ascii="Helvetica" w:hAnsi="Helvetica" w:eastAsia="Helvetica" w:cs="Helvetica"/>
+                <w:rFonts w:ascii="Arial" w:hAnsi="Arial" w:eastAsia="Arial" w:cs="Arial"/>
                 <w:i w:val="false"/>
                 <w:b w:val="false"/>
                 <w:u w:val="none"/>
@@ -1523,7 +1523,7 @@
             </w:pPr>
             <w:r>
               <w:rPr>
-                <w:rFonts w:ascii="Helvetica" w:hAnsi="Helvetica" w:eastAsia="Helvetica" w:cs="Helvetica"/>
+                <w:rFonts w:ascii="Arial" w:hAnsi="Arial" w:eastAsia="Arial" w:cs="Arial"/>
                 <w:i w:val="false"/>
                 <w:b w:val="false"/>
                 <w:u w:val="none"/>
@@ -1573,7 +1573,7 @@
             </w:pPr>
             <w:r>
               <w:rPr>
-                <w:rFonts w:ascii="Helvetica" w:hAnsi="Helvetica" w:eastAsia="Helvetica" w:cs="Helvetica"/>
+                <w:rFonts w:ascii="Arial" w:hAnsi="Arial" w:eastAsia="Arial" w:cs="Arial"/>
                 <w:i w:val="false"/>
                 <w:b w:val="false"/>
                 <w:u w:val="none"/>
@@ -1617,7 +1617,7 @@
             </w:pPr>
             <w:r>
               <w:rPr>
-                <w:rFonts w:ascii="Helvetica" w:hAnsi="Helvetica" w:eastAsia="Helvetica" w:cs="Helvetica"/>
+                <w:rFonts w:ascii="Arial" w:hAnsi="Arial" w:eastAsia="Arial" w:cs="Arial"/>
                 <w:i w:val="false"/>
                 <w:b w:val="false"/>
                 <w:u w:val="none"/>
@@ -1661,7 +1661,7 @@
             </w:pPr>
             <w:r>
               <w:rPr>
-                <w:rFonts w:ascii="Helvetica" w:hAnsi="Helvetica" w:eastAsia="Helvetica" w:cs="Helvetica"/>
+                <w:rFonts w:ascii="Arial" w:hAnsi="Arial" w:eastAsia="Arial" w:cs="Arial"/>
                 <w:i w:val="false"/>
                 <w:b w:val="false"/>
                 <w:u w:val="none"/>
@@ -1711,7 +1711,7 @@
             </w:pPr>
             <w:r>
               <w:rPr>
-                <w:rFonts w:ascii="Helvetica" w:hAnsi="Helvetica" w:eastAsia="Helvetica" w:cs="Helvetica"/>
+                <w:rFonts w:ascii="Arial" w:hAnsi="Arial" w:eastAsia="Arial" w:cs="Arial"/>
                 <w:i w:val="false"/>
                 <w:b w:val="false"/>
                 <w:u w:val="none"/>
@@ -1755,7 +1755,7 @@
             </w:pPr>
             <w:r>
               <w:rPr>
-                <w:rFonts w:ascii="Helvetica" w:hAnsi="Helvetica" w:eastAsia="Helvetica" w:cs="Helvetica"/>
+                <w:rFonts w:ascii="Arial" w:hAnsi="Arial" w:eastAsia="Arial" w:cs="Arial"/>
                 <w:i w:val="false"/>
                 <w:b w:val="false"/>
                 <w:u w:val="none"/>
@@ -1799,7 +1799,7 @@
             </w:pPr>
             <w:r>
               <w:rPr>
-                <w:rFonts w:ascii="Helvetica" w:hAnsi="Helvetica" w:eastAsia="Helvetica" w:cs="Helvetica"/>
+                <w:rFonts w:ascii="Arial" w:hAnsi="Arial" w:eastAsia="Arial" w:cs="Arial"/>
                 <w:i w:val="false"/>
                 <w:b w:val="false"/>
                 <w:u w:val="none"/>
@@ -1849,7 +1849,7 @@
             </w:pPr>
             <w:r>
               <w:rPr>
-                <w:rFonts w:ascii="Helvetica" w:hAnsi="Helvetica" w:eastAsia="Helvetica" w:cs="Helvetica"/>
+                <w:rFonts w:ascii="Arial" w:hAnsi="Arial" w:eastAsia="Arial" w:cs="Arial"/>
                 <w:i w:val="false"/>
                 <w:b w:val="false"/>
                 <w:u w:val="none"/>
@@ -1893,7 +1893,7 @@
             </w:pPr>
             <w:r>
               <w:rPr>
-                <w:rFonts w:ascii="Helvetica" w:hAnsi="Helvetica" w:eastAsia="Helvetica" w:cs="Helvetica"/>
+                <w:rFonts w:ascii="Arial" w:hAnsi="Arial" w:eastAsia="Arial" w:cs="Arial"/>
                 <w:i w:val="false"/>
                 <w:b w:val="false"/>
                 <w:u w:val="none"/>
@@ -1937,7 +1937,7 @@
             </w:pPr>
             <w:r>
               <w:rPr>
-                <w:rFonts w:ascii="Helvetica" w:hAnsi="Helvetica" w:eastAsia="Helvetica" w:cs="Helvetica"/>
+                <w:rFonts w:ascii="Arial" w:hAnsi="Arial" w:eastAsia="Arial" w:cs="Arial"/>
                 <w:i w:val="false"/>
                 <w:b w:val="false"/>
                 <w:u w:val="none"/>
@@ -1987,7 +1987,7 @@
             </w:pPr>
             <w:r>
               <w:rPr>
-                <w:rFonts w:ascii="Helvetica" w:hAnsi="Helvetica" w:eastAsia="Helvetica" w:cs="Helvetica"/>
+                <w:rFonts w:ascii="Arial" w:hAnsi="Arial" w:eastAsia="Arial" w:cs="Arial"/>
                 <w:i w:val="false"/>
                 <w:b w:val="false"/>
                 <w:u w:val="none"/>
@@ -2031,7 +2031,7 @@
             </w:pPr>
             <w:r>
               <w:rPr>
-                <w:rFonts w:ascii="Helvetica" w:hAnsi="Helvetica" w:eastAsia="Helvetica" w:cs="Helvetica"/>
+                <w:rFonts w:ascii="Arial" w:hAnsi="Arial" w:eastAsia="Arial" w:cs="Arial"/>
                 <w:i w:val="false"/>
                 <w:b w:val="false"/>
                 <w:u w:val="none"/>
@@ -2075,7 +2075,7 @@
             </w:pPr>
             <w:r>
               <w:rPr>
-                <w:rFonts w:ascii="Helvetica" w:hAnsi="Helvetica" w:eastAsia="Helvetica" w:cs="Helvetica"/>
+                <w:rFonts w:ascii="Arial" w:hAnsi="Arial" w:eastAsia="Arial" w:cs="Arial"/>
                 <w:i w:val="false"/>
                 <w:b w:val="false"/>
                 <w:u w:val="none"/>
@@ -2125,7 +2125,7 @@
             </w:pPr>
             <w:r>
               <w:rPr>
-                <w:rFonts w:ascii="Helvetica" w:hAnsi="Helvetica" w:eastAsia="Helvetica" w:cs="Helvetica"/>
+                <w:rFonts w:ascii="Arial" w:hAnsi="Arial" w:eastAsia="Arial" w:cs="Arial"/>
                 <w:i w:val="false"/>
                 <w:b w:val="false"/>
                 <w:u w:val="none"/>
@@ -2169,7 +2169,7 @@
             </w:pPr>
             <w:r>
               <w:rPr>
-                <w:rFonts w:ascii="Helvetica" w:hAnsi="Helvetica" w:eastAsia="Helvetica" w:cs="Helvetica"/>
+                <w:rFonts w:ascii="Arial" w:hAnsi="Arial" w:eastAsia="Arial" w:cs="Arial"/>
                 <w:i w:val="false"/>
                 <w:b w:val="false"/>
                 <w:u w:val="none"/>
@@ -2213,7 +2213,7 @@
             </w:pPr>
             <w:r>
               <w:rPr>
-                <w:rFonts w:ascii="Helvetica" w:hAnsi="Helvetica" w:eastAsia="Helvetica" w:cs="Helvetica"/>
+                <w:rFonts w:ascii="Arial" w:hAnsi="Arial" w:eastAsia="Arial" w:cs="Arial"/>
                 <w:i w:val="false"/>
                 <w:b w:val="false"/>
                 <w:u w:val="none"/>
@@ -2263,7 +2263,7 @@
             </w:pPr>
             <w:r>
               <w:rPr>
-                <w:rFonts w:ascii="Helvetica" w:hAnsi="Helvetica" w:eastAsia="Helvetica" w:cs="Helvetica"/>
+                <w:rFonts w:ascii="Arial" w:hAnsi="Arial" w:eastAsia="Arial" w:cs="Arial"/>
                 <w:i w:val="false"/>
                 <w:b w:val="false"/>
                 <w:u w:val="none"/>
@@ -2307,7 +2307,7 @@
             </w:pPr>
             <w:r>
               <w:rPr>
-                <w:rFonts w:ascii="Helvetica" w:hAnsi="Helvetica" w:eastAsia="Helvetica" w:cs="Helvetica"/>
+                <w:rFonts w:ascii="Arial" w:hAnsi="Arial" w:eastAsia="Arial" w:cs="Arial"/>
                 <w:i w:val="false"/>
                 <w:b w:val="false"/>
                 <w:u w:val="none"/>
@@ -2351,7 +2351,7 @@
             </w:pPr>
             <w:r>
               <w:rPr>
-                <w:rFonts w:ascii="Helvetica" w:hAnsi="Helvetica" w:eastAsia="Helvetica" w:cs="Helvetica"/>
+                <w:rFonts w:ascii="Arial" w:hAnsi="Arial" w:eastAsia="Arial" w:cs="Arial"/>
                 <w:i w:val="false"/>
                 <w:b w:val="false"/>
                 <w:u w:val="none"/>
@@ -2401,7 +2401,7 @@
             </w:pPr>
             <w:r>
               <w:rPr>
-                <w:rFonts w:ascii="Helvetica" w:hAnsi="Helvetica" w:eastAsia="Helvetica" w:cs="Helvetica"/>
+                <w:rFonts w:ascii="Arial" w:hAnsi="Arial" w:eastAsia="Arial" w:cs="Arial"/>
                 <w:i w:val="false"/>
                 <w:b w:val="false"/>
                 <w:u w:val="none"/>
@@ -2445,7 +2445,7 @@
             </w:pPr>
             <w:r>
               <w:rPr>
-                <w:rFonts w:ascii="Helvetica" w:hAnsi="Helvetica" w:eastAsia="Helvetica" w:cs="Helvetica"/>
+                <w:rFonts w:ascii="Arial" w:hAnsi="Arial" w:eastAsia="Arial" w:cs="Arial"/>
                 <w:i w:val="false"/>
                 <w:b w:val="false"/>
                 <w:u w:val="none"/>
@@ -2489,7 +2489,7 @@
             </w:pPr>
             <w:r>
               <w:rPr>
-                <w:rFonts w:ascii="Helvetica" w:hAnsi="Helvetica" w:eastAsia="Helvetica" w:cs="Helvetica"/>
+                <w:rFonts w:ascii="Arial" w:hAnsi="Arial" w:eastAsia="Arial" w:cs="Arial"/>
                 <w:i w:val="false"/>
                 <w:b w:val="false"/>
                 <w:u w:val="none"/>
@@ -2539,7 +2539,7 @@
             </w:pPr>
             <w:r>
               <w:rPr>
-                <w:rFonts w:ascii="Helvetica" w:hAnsi="Helvetica" w:eastAsia="Helvetica" w:cs="Helvetica"/>
+                <w:rFonts w:ascii="Arial" w:hAnsi="Arial" w:eastAsia="Arial" w:cs="Arial"/>
                 <w:i w:val="false"/>
                 <w:b w:val="false"/>
                 <w:u w:val="none"/>
@@ -2583,7 +2583,7 @@
             </w:pPr>
             <w:r>
               <w:rPr>
-                <w:rFonts w:ascii="Helvetica" w:hAnsi="Helvetica" w:eastAsia="Helvetica" w:cs="Helvetica"/>
+                <w:rFonts w:ascii="Arial" w:hAnsi="Arial" w:eastAsia="Arial" w:cs="Arial"/>
                 <w:i w:val="false"/>
                 <w:b w:val="false"/>
                 <w:u w:val="none"/>
@@ -2627,7 +2627,7 @@
             </w:pPr>
             <w:r>
               <w:rPr>
-                <w:rFonts w:ascii="Helvetica" w:hAnsi="Helvetica" w:eastAsia="Helvetica" w:cs="Helvetica"/>
+                <w:rFonts w:ascii="Arial" w:hAnsi="Arial" w:eastAsia="Arial" w:cs="Arial"/>
                 <w:i w:val="false"/>
                 <w:b w:val="false"/>
                 <w:u w:val="none"/>
@@ -2677,7 +2677,7 @@
             </w:pPr>
             <w:r>
               <w:rPr>
-                <w:rFonts w:ascii="Helvetica" w:hAnsi="Helvetica" w:eastAsia="Helvetica" w:cs="Helvetica"/>
+                <w:rFonts w:ascii="Arial" w:hAnsi="Arial" w:eastAsia="Arial" w:cs="Arial"/>
                 <w:i w:val="false"/>
                 <w:b w:val="false"/>
                 <w:u w:val="none"/>
@@ -2721,7 +2721,7 @@
             </w:pPr>
             <w:r>
               <w:rPr>
-                <w:rFonts w:ascii="Helvetica" w:hAnsi="Helvetica" w:eastAsia="Helvetica" w:cs="Helvetica"/>
+                <w:rFonts w:ascii="Arial" w:hAnsi="Arial" w:eastAsia="Arial" w:cs="Arial"/>
                 <w:i w:val="false"/>
                 <w:b w:val="false"/>
                 <w:u w:val="none"/>
@@ -2765,7 +2765,7 @@
             </w:pPr>
             <w:r>
               <w:rPr>
-                <w:rFonts w:ascii="Helvetica" w:hAnsi="Helvetica" w:eastAsia="Helvetica" w:cs="Helvetica"/>
+                <w:rFonts w:ascii="Arial" w:hAnsi="Arial" w:eastAsia="Arial" w:cs="Arial"/>
                 <w:i w:val="false"/>
                 <w:b w:val="false"/>
                 <w:u w:val="none"/>
@@ -2815,7 +2815,7 @@
             </w:pPr>
             <w:r>
               <w:rPr>
-                <w:rFonts w:ascii="Helvetica" w:hAnsi="Helvetica" w:eastAsia="Helvetica" w:cs="Helvetica"/>
+                <w:rFonts w:ascii="Arial" w:hAnsi="Arial" w:eastAsia="Arial" w:cs="Arial"/>
                 <w:i w:val="false"/>
                 <w:b w:val="false"/>
                 <w:u w:val="none"/>
@@ -2859,7 +2859,7 @@
             </w:pPr>
             <w:r>
               <w:rPr>
-                <w:rFonts w:ascii="Helvetica" w:hAnsi="Helvetica" w:eastAsia="Helvetica" w:cs="Helvetica"/>
+                <w:rFonts w:ascii="Arial" w:hAnsi="Arial" w:eastAsia="Arial" w:cs="Arial"/>
                 <w:i w:val="false"/>
                 <w:b w:val="false"/>
                 <w:u w:val="none"/>
@@ -2903,7 +2903,7 @@
             </w:pPr>
             <w:r>
               <w:rPr>
-                <w:rFonts w:ascii="Helvetica" w:hAnsi="Helvetica" w:eastAsia="Helvetica" w:cs="Helvetica"/>
+                <w:rFonts w:ascii="Arial" w:hAnsi="Arial" w:eastAsia="Arial" w:cs="Arial"/>
                 <w:i w:val="false"/>
                 <w:b w:val="false"/>
                 <w:u w:val="none"/>
@@ -2953,7 +2953,7 @@
             </w:pPr>
             <w:r>
               <w:rPr>
-                <w:rFonts w:ascii="Helvetica" w:hAnsi="Helvetica" w:eastAsia="Helvetica" w:cs="Helvetica"/>
+                <w:rFonts w:ascii="Arial" w:hAnsi="Arial" w:eastAsia="Arial" w:cs="Arial"/>
                 <w:i w:val="false"/>
                 <w:b w:val="false"/>
                 <w:u w:val="none"/>
@@ -2997,7 +2997,7 @@
             </w:pPr>
             <w:r>
               <w:rPr>
-                <w:rFonts w:ascii="Helvetica" w:hAnsi="Helvetica" w:eastAsia="Helvetica" w:cs="Helvetica"/>
+                <w:rFonts w:ascii="Arial" w:hAnsi="Arial" w:eastAsia="Arial" w:cs="Arial"/>
                 <w:i w:val="false"/>
                 <w:b w:val="false"/>
                 <w:u w:val="none"/>
@@ -3041,7 +3041,7 @@
             </w:pPr>
             <w:r>
               <w:rPr>
-                <w:rFonts w:ascii="Helvetica" w:hAnsi="Helvetica" w:eastAsia="Helvetica" w:cs="Helvetica"/>
+                <w:rFonts w:ascii="Arial" w:hAnsi="Arial" w:eastAsia="Arial" w:cs="Arial"/>
                 <w:i w:val="false"/>
                 <w:b w:val="false"/>
                 <w:u w:val="none"/>
@@ -3091,7 +3091,7 @@
             </w:pPr>
             <w:r>
               <w:rPr>
-                <w:rFonts w:ascii="Helvetica" w:hAnsi="Helvetica" w:eastAsia="Helvetica" w:cs="Helvetica"/>
+                <w:rFonts w:ascii="Arial" w:hAnsi="Arial" w:eastAsia="Arial" w:cs="Arial"/>
                 <w:i w:val="false"/>
                 <w:b w:val="false"/>
                 <w:u w:val="none"/>
@@ -3135,7 +3135,7 @@
             </w:pPr>
             <w:r>
               <w:rPr>
-                <w:rFonts w:ascii="Helvetica" w:hAnsi="Helvetica" w:eastAsia="Helvetica" w:cs="Helvetica"/>
+                <w:rFonts w:ascii="Arial" w:hAnsi="Arial" w:eastAsia="Arial" w:cs="Arial"/>
                 <w:i w:val="false"/>
                 <w:b w:val="false"/>
                 <w:u w:val="none"/>
@@ -3179,7 +3179,7 @@
             </w:pPr>
             <w:r>
               <w:rPr>
-                <w:rFonts w:ascii="Helvetica" w:hAnsi="Helvetica" w:eastAsia="Helvetica" w:cs="Helvetica"/>
+                <w:rFonts w:ascii="Arial" w:hAnsi="Arial" w:eastAsia="Arial" w:cs="Arial"/>
                 <w:i w:val="false"/>
                 <w:b w:val="false"/>
                 <w:u w:val="none"/>
@@ -3229,7 +3229,7 @@
             </w:pPr>
             <w:r>
               <w:rPr>
-                <w:rFonts w:ascii="Helvetica" w:hAnsi="Helvetica" w:eastAsia="Helvetica" w:cs="Helvetica"/>
+                <w:rFonts w:ascii="Arial" w:hAnsi="Arial" w:eastAsia="Arial" w:cs="Arial"/>
                 <w:i w:val="false"/>
                 <w:b w:val="false"/>
                 <w:u w:val="none"/>
@@ -3273,7 +3273,7 @@
             </w:pPr>
             <w:r>
               <w:rPr>
-                <w:rFonts w:ascii="Helvetica" w:hAnsi="Helvetica" w:eastAsia="Helvetica" w:cs="Helvetica"/>
+                <w:rFonts w:ascii="Arial" w:hAnsi="Arial" w:eastAsia="Arial" w:cs="Arial"/>
                 <w:i w:val="false"/>
                 <w:b w:val="false"/>
                 <w:u w:val="none"/>
@@ -3317,7 +3317,7 @@
             </w:pPr>
             <w:r>
               <w:rPr>
-                <w:rFonts w:ascii="Helvetica" w:hAnsi="Helvetica" w:eastAsia="Helvetica" w:cs="Helvetica"/>
+                <w:rFonts w:ascii="Arial" w:hAnsi="Arial" w:eastAsia="Arial" w:cs="Arial"/>
                 <w:i w:val="false"/>
                 <w:b w:val="false"/>
                 <w:u w:val="none"/>
@@ -3367,7 +3367,7 @@
             </w:pPr>
             <w:r>
               <w:rPr>
-                <w:rFonts w:ascii="Helvetica" w:hAnsi="Helvetica" w:eastAsia="Helvetica" w:cs="Helvetica"/>
+                <w:rFonts w:ascii="Arial" w:hAnsi="Arial" w:eastAsia="Arial" w:cs="Arial"/>
                 <w:i w:val="false"/>
                 <w:b w:val="false"/>
                 <w:u w:val="none"/>
@@ -3411,7 +3411,7 @@
             </w:pPr>
             <w:r>
               <w:rPr>
-                <w:rFonts w:ascii="Helvetica" w:hAnsi="Helvetica" w:eastAsia="Helvetica" w:cs="Helvetica"/>
+                <w:rFonts w:ascii="Arial" w:hAnsi="Arial" w:eastAsia="Arial" w:cs="Arial"/>
                 <w:i w:val="false"/>
                 <w:b w:val="false"/>
                 <w:u w:val="none"/>
@@ -3455,7 +3455,7 @@
             </w:pPr>
             <w:r>
               <w:rPr>
-                <w:rFonts w:ascii="Helvetica" w:hAnsi="Helvetica" w:eastAsia="Helvetica" w:cs="Helvetica"/>
+                <w:rFonts w:ascii="Arial" w:hAnsi="Arial" w:eastAsia="Arial" w:cs="Arial"/>
                 <w:i w:val="false"/>
                 <w:b w:val="false"/>
                 <w:u w:val="none"/>
@@ -3505,7 +3505,7 @@
             </w:pPr>
             <w:r>
               <w:rPr>
-                <w:rFonts w:ascii="Helvetica" w:hAnsi="Helvetica" w:eastAsia="Helvetica" w:cs="Helvetica"/>
+                <w:rFonts w:ascii="Arial" w:hAnsi="Arial" w:eastAsia="Arial" w:cs="Arial"/>
                 <w:i w:val="false"/>
                 <w:b w:val="false"/>
                 <w:u w:val="none"/>
@@ -3549,7 +3549,7 @@
             </w:pPr>
             <w:r>
               <w:rPr>
-                <w:rFonts w:ascii="Helvetica" w:hAnsi="Helvetica" w:eastAsia="Helvetica" w:cs="Helvetica"/>
+                <w:rFonts w:ascii="Arial" w:hAnsi="Arial" w:eastAsia="Arial" w:cs="Arial"/>
                 <w:i w:val="false"/>
                 <w:b w:val="false"/>
                 <w:u w:val="none"/>
@@ -3593,7 +3593,7 @@
             </w:pPr>
             <w:r>
               <w:rPr>
-                <w:rFonts w:ascii="Helvetica" w:hAnsi="Helvetica" w:eastAsia="Helvetica" w:cs="Helvetica"/>
+                <w:rFonts w:ascii="Arial" w:hAnsi="Arial" w:eastAsia="Arial" w:cs="Arial"/>
                 <w:i w:val="false"/>
                 <w:b w:val="false"/>
                 <w:u w:val="none"/>
@@ -3643,7 +3643,7 @@
             </w:pPr>
             <w:r>
               <w:rPr>
-                <w:rFonts w:ascii="Helvetica" w:hAnsi="Helvetica" w:eastAsia="Helvetica" w:cs="Helvetica"/>
+                <w:rFonts w:ascii="Arial" w:hAnsi="Arial" w:eastAsia="Arial" w:cs="Arial"/>
                 <w:i w:val="false"/>
                 <w:b w:val="false"/>
                 <w:u w:val="none"/>
@@ -3687,7 +3687,7 @@
             </w:pPr>
             <w:r>
               <w:rPr>
-                <w:rFonts w:ascii="Helvetica" w:hAnsi="Helvetica" w:eastAsia="Helvetica" w:cs="Helvetica"/>
+                <w:rFonts w:ascii="Arial" w:hAnsi="Arial" w:eastAsia="Arial" w:cs="Arial"/>
                 <w:i w:val="false"/>
                 <w:b w:val="false"/>
                 <w:u w:val="none"/>
@@ -3731,7 +3731,7 @@
             </w:pPr>
             <w:r>
               <w:rPr>
-                <w:rFonts w:ascii="Helvetica" w:hAnsi="Helvetica" w:eastAsia="Helvetica" w:cs="Helvetica"/>
+                <w:rFonts w:ascii="Arial" w:hAnsi="Arial" w:eastAsia="Arial" w:cs="Arial"/>
                 <w:i w:val="false"/>
                 <w:b w:val="false"/>
                 <w:u w:val="none"/>
@@ -3781,7 +3781,7 @@
             </w:pPr>
             <w:r>
               <w:rPr>
-                <w:rFonts w:ascii="Helvetica" w:hAnsi="Helvetica" w:eastAsia="Helvetica" w:cs="Helvetica"/>
+                <w:rFonts w:ascii="Arial" w:hAnsi="Arial" w:eastAsia="Arial" w:cs="Arial"/>
                 <w:i w:val="false"/>
                 <w:b w:val="false"/>
                 <w:u w:val="none"/>
@@ -3825,7 +3825,7 @@
             </w:pPr>
             <w:r>
               <w:rPr>
-                <w:rFonts w:ascii="Helvetica" w:hAnsi="Helvetica" w:eastAsia="Helvetica" w:cs="Helvetica"/>
+                <w:rFonts w:ascii="Arial" w:hAnsi="Arial" w:eastAsia="Arial" w:cs="Arial"/>
                 <w:i w:val="false"/>
                 <w:b w:val="false"/>
                 <w:u w:val="none"/>
@@ -3869,7 +3869,7 @@
             </w:pPr>
             <w:r>
               <w:rPr>
-                <w:rFonts w:ascii="Helvetica" w:hAnsi="Helvetica" w:eastAsia="Helvetica" w:cs="Helvetica"/>
+                <w:rFonts w:ascii="Arial" w:hAnsi="Arial" w:eastAsia="Arial" w:cs="Arial"/>
                 <w:i w:val="false"/>
                 <w:b w:val="false"/>
                 <w:u w:val="none"/>
@@ -3919,7 +3919,7 @@
             </w:pPr>
             <w:r>
               <w:rPr>
-                <w:rFonts w:ascii="Helvetica" w:hAnsi="Helvetica" w:eastAsia="Helvetica" w:cs="Helvetica"/>
+                <w:rFonts w:ascii="Arial" w:hAnsi="Arial" w:eastAsia="Arial" w:cs="Arial"/>
                 <w:i w:val="false"/>
                 <w:b w:val="false"/>
                 <w:u w:val="none"/>
@@ -3963,7 +3963,7 @@
             </w:pPr>
             <w:r>
               <w:rPr>
-                <w:rFonts w:ascii="Helvetica" w:hAnsi="Helvetica" w:eastAsia="Helvetica" w:cs="Helvetica"/>
+                <w:rFonts w:ascii="Arial" w:hAnsi="Arial" w:eastAsia="Arial" w:cs="Arial"/>
                 <w:i w:val="false"/>
                 <w:b w:val="false"/>
                 <w:u w:val="none"/>
@@ -4007,7 +4007,7 @@
             </w:pPr>
             <w:r>
               <w:rPr>
-                <w:rFonts w:ascii="Helvetica" w:hAnsi="Helvetica" w:eastAsia="Helvetica" w:cs="Helvetica"/>
+                <w:rFonts w:ascii="Arial" w:hAnsi="Arial" w:eastAsia="Arial" w:cs="Arial"/>
                 <w:i w:val="false"/>
                 <w:b w:val="false"/>
                 <w:u w:val="none"/>
@@ -4057,7 +4057,7 @@
             </w:pPr>
             <w:r>
               <w:rPr>
-                <w:rFonts w:ascii="Helvetica" w:hAnsi="Helvetica" w:eastAsia="Helvetica" w:cs="Helvetica"/>
+                <w:rFonts w:ascii="Arial" w:hAnsi="Arial" w:eastAsia="Arial" w:cs="Arial"/>
                 <w:i w:val="false"/>
                 <w:b w:val="false"/>
                 <w:u w:val="none"/>
@@ -4101,7 +4101,7 @@
             </w:pPr>
             <w:r>
               <w:rPr>
-                <w:rFonts w:ascii="Helvetica" w:hAnsi="Helvetica" w:eastAsia="Helvetica" w:cs="Helvetica"/>
+                <w:rFonts w:ascii="Arial" w:hAnsi="Arial" w:eastAsia="Arial" w:cs="Arial"/>
                 <w:i w:val="false"/>
                 <w:b w:val="false"/>
                 <w:u w:val="none"/>
@@ -4145,7 +4145,7 @@
             </w:pPr>
             <w:r>
               <w:rPr>
-                <w:rFonts w:ascii="Helvetica" w:hAnsi="Helvetica" w:eastAsia="Helvetica" w:cs="Helvetica"/>
+                <w:rFonts w:ascii="Arial" w:hAnsi="Arial" w:eastAsia="Arial" w:cs="Arial"/>
                 <w:i w:val="false"/>
                 <w:b w:val="false"/>
                 <w:u w:val="none"/>
@@ -4195,7 +4195,7 @@
             </w:pPr>
             <w:r>
               <w:rPr>
-                <w:rFonts w:ascii="Helvetica" w:hAnsi="Helvetica" w:eastAsia="Helvetica" w:cs="Helvetica"/>
+                <w:rFonts w:ascii="Arial" w:hAnsi="Arial" w:eastAsia="Arial" w:cs="Arial"/>
                 <w:i w:val="false"/>
                 <w:b w:val="false"/>
                 <w:u w:val="none"/>
@@ -4239,7 +4239,7 @@
             </w:pPr>
             <w:r>
               <w:rPr>
-                <w:rFonts w:ascii="Helvetica" w:hAnsi="Helvetica" w:eastAsia="Helvetica" w:cs="Helvetica"/>
+                <w:rFonts w:ascii="Arial" w:hAnsi="Arial" w:eastAsia="Arial" w:cs="Arial"/>
                 <w:i w:val="false"/>
                 <w:b w:val="false"/>
                 <w:u w:val="none"/>
@@ -4283,7 +4283,7 @@
             </w:pPr>
             <w:r>
               <w:rPr>
-                <w:rFonts w:ascii="Helvetica" w:hAnsi="Helvetica" w:eastAsia="Helvetica" w:cs="Helvetica"/>
+                <w:rFonts w:ascii="Arial" w:hAnsi="Arial" w:eastAsia="Arial" w:cs="Arial"/>
                 <w:i w:val="false"/>
                 <w:b w:val="false"/>
                 <w:u w:val="none"/>
@@ -4333,7 +4333,7 @@
             </w:pPr>
             <w:r>
               <w:rPr>
-                <w:rFonts w:ascii="Helvetica" w:hAnsi="Helvetica" w:eastAsia="Helvetica" w:cs="Helvetica"/>
+                <w:rFonts w:ascii="Arial" w:hAnsi="Arial" w:eastAsia="Arial" w:cs="Arial"/>
                 <w:i w:val="false"/>
                 <w:b w:val="false"/>
                 <w:u w:val="none"/>
@@ -4377,7 +4377,7 @@
             </w:pPr>
             <w:r>
               <w:rPr>
-                <w:rFonts w:ascii="Helvetica" w:hAnsi="Helvetica" w:eastAsia="Helvetica" w:cs="Helvetica"/>
+                <w:rFonts w:ascii="Arial" w:hAnsi="Arial" w:eastAsia="Arial" w:cs="Arial"/>
                 <w:i w:val="false"/>
                 <w:b w:val="false"/>
                 <w:u w:val="none"/>
@@ -4421,7 +4421,7 @@
             </w:pPr>
             <w:r>
               <w:rPr>
-                <w:rFonts w:ascii="Helvetica" w:hAnsi="Helvetica" w:eastAsia="Helvetica" w:cs="Helvetica"/>
+                <w:rFonts w:ascii="Arial" w:hAnsi="Arial" w:eastAsia="Arial" w:cs="Arial"/>
                 <w:i w:val="false"/>
                 <w:b w:val="false"/>
                 <w:u w:val="none"/>

</xml_diff>